<commit_message>
Revisione + Refactor del nome
Revisionati gli UCs da RFU1.1 fino a RFU2.
Cambiati i nomi degli UCs sui documenti.
</commit_message>
<xml_diff>
--- a/Documents/Eat&Reorder - Use Cases documents/UC RFU Gestione Utente/RFU2 - Login.docx
+++ b/Documents/Eat&Reorder - Use Cases documents/UC RFU Gestione Utente/RFU2 - Login.docx
@@ -120,13 +120,6 @@
               <w:t>UtenteRegistrato</w:t>
             </w:r>
             <w:proofErr w:type="spellEnd"/>
-            <w:r>
-              <w:rPr>
-                <w:b/>
-                <w:bCs/>
-              </w:rPr>
-              <w:t xml:space="preserve"> </w:t>
-            </w:r>
           </w:p>
         </w:tc>
       </w:tr>
@@ -340,7 +333,7 @@
               <w:pStyle w:val="Paragrafoelenco"/>
               <w:numPr>
                 <w:ilvl w:val="0"/>
-                <w:numId w:val="6"/>
+                <w:numId w:val="12"/>
               </w:numPr>
             </w:pPr>
             <w:r>
@@ -369,14 +362,12 @@
               <w:t xml:space="preserve"> di login.</w:t>
             </w:r>
           </w:p>
-          <w:p/>
-          <w:p/>
           <w:p>
             <w:pPr>
               <w:pStyle w:val="Paragrafoelenco"/>
               <w:numPr>
                 <w:ilvl w:val="0"/>
-                <w:numId w:val="10"/>
+                <w:numId w:val="14"/>
               </w:numPr>
             </w:pPr>
             <w:r>
@@ -401,11 +392,11 @@
               <w:pStyle w:val="Paragrafoelenco"/>
               <w:numPr>
                 <w:ilvl w:val="0"/>
-                <w:numId w:val="3"/>
+                <w:numId w:val="11"/>
               </w:numPr>
             </w:pPr>
             <w:r>
-              <w:t>Il sistema reindirizza l’</w:t>
+              <w:t>Il sistema mostra all’</w:t>
             </w:r>
             <w:proofErr w:type="spellStart"/>
             <w:r>
@@ -413,7 +404,15 @@
             </w:r>
             <w:proofErr w:type="spellEnd"/>
             <w:r>
-              <w:t xml:space="preserve"> alla pagina di login.</w:t>
+              <w:t xml:space="preserve"> il </w:t>
+            </w:r>
+            <w:proofErr w:type="spellStart"/>
+            <w:r>
+              <w:t>form</w:t>
+            </w:r>
+            <w:proofErr w:type="spellEnd"/>
+            <w:r>
+              <w:t xml:space="preserve"> per il login.</w:t>
             </w:r>
           </w:p>
           <w:p>
@@ -421,27 +420,17 @@
               <w:pStyle w:val="Paragrafoelenco"/>
               <w:numPr>
                 <w:ilvl w:val="0"/>
-                <w:numId w:val="3"/>
+                <w:numId w:val="13"/>
               </w:numPr>
             </w:pPr>
             <w:r>
-              <w:t>Il sistema mostra all’</w:t>
-            </w:r>
-            <w:proofErr w:type="spellStart"/>
-            <w:r>
-              <w:t>UtenteRegistrato</w:t>
-            </w:r>
-            <w:proofErr w:type="spellEnd"/>
-            <w:r>
-              <w:t xml:space="preserve"> il </w:t>
-            </w:r>
-            <w:proofErr w:type="spellStart"/>
-            <w:r>
-              <w:t>form</w:t>
-            </w:r>
-            <w:proofErr w:type="spellEnd"/>
-            <w:r>
-              <w:t xml:space="preserve"> per il login.</w:t>
+              <w:t xml:space="preserve">Il sistema controlla se </w:t>
+            </w:r>
+            <w:r>
+              <w:t>esiste un utente con l’email e password inseriti</w:t>
+            </w:r>
+            <w:r>
+              <w:t>.</w:t>
             </w:r>
           </w:p>
           <w:p>
@@ -449,25 +438,7 @@
               <w:pStyle w:val="Paragrafoelenco"/>
               <w:numPr>
                 <w:ilvl w:val="0"/>
-                <w:numId w:val="9"/>
-              </w:numPr>
-            </w:pPr>
-            <w:r>
-              <w:t>Il sistema controlla se i dati inseriti sono corretti</w:t>
-            </w:r>
-            <w:r>
-              <w:t xml:space="preserve"> e se esiste un utente con l’email e password inseriti</w:t>
-            </w:r>
-            <w:r>
-              <w:t>.</w:t>
-            </w:r>
-          </w:p>
-          <w:p>
-            <w:pPr>
-              <w:pStyle w:val="Paragrafoelenco"/>
-              <w:numPr>
-                <w:ilvl w:val="0"/>
-                <w:numId w:val="9"/>
+                <w:numId w:val="13"/>
               </w:numPr>
             </w:pPr>
             <w:r>
@@ -541,7 +512,16 @@
                 <w:b/>
                 <w:bCs/>
               </w:rPr>
-              <w:t xml:space="preserve"> ha effettuato con successo il login al sistema</w:t>
+              <w:t xml:space="preserve"> ha effettuato con successo il login al s</w:t>
+            </w:r>
+            <w:bookmarkStart w:id="0" w:name="_GoBack"/>
+            <w:bookmarkEnd w:id="0"/>
+            <w:r>
+              <w:rPr>
+                <w:b/>
+                <w:bCs/>
+              </w:rPr>
+              <w:t>istema</w:t>
             </w:r>
           </w:p>
         </w:tc>
@@ -656,24 +636,44 @@
                 <w:bCs/>
                 <w:u w:val="single"/>
               </w:rPr>
-              <w:t>registr</w:t>
-            </w:r>
-            <w:bookmarkStart w:id="0" w:name="_GoBack"/>
-            <w:bookmarkEnd w:id="0"/>
-            <w:r>
-              <w:rPr>
-                <w:b/>
-                <w:bCs/>
-                <w:u w:val="single"/>
-              </w:rPr>
-              <w:t>ato</w:t>
-            </w:r>
-            <w:r>
-              <w:rPr>
-                <w:b/>
-                <w:bCs/>
-              </w:rPr>
-              <w:t xml:space="preserve"> al sistema.</w:t>
+              <w:t>registrato</w:t>
+            </w:r>
+            <w:r>
+              <w:rPr>
+                <w:b/>
+                <w:bCs/>
+              </w:rPr>
+              <w:t xml:space="preserve"> al sistema</w:t>
+            </w:r>
+            <w:r>
+              <w:rPr>
+                <w:b/>
+                <w:bCs/>
+              </w:rPr>
+              <w:t xml:space="preserve"> (</w:t>
+            </w:r>
+            <w:proofErr w:type="spellStart"/>
+            <w:r>
+              <w:rPr>
+                <w:b/>
+                <w:bCs/>
+              </w:rPr>
+              <w:t>UtenteNonRegistrato</w:t>
+            </w:r>
+            <w:proofErr w:type="spellEnd"/>
+            <w:r>
+              <w:rPr>
+                <w:b/>
+                <w:bCs/>
+              </w:rPr>
+              <w:t>)</w:t>
+            </w:r>
+            <w:r>
+              <w:rPr>
+                <w:b/>
+                <w:bCs/>
+              </w:rPr>
+              <w:t>.</w:t>
             </w:r>
           </w:p>
         </w:tc>
@@ -902,6 +902,95 @@
     </w:lvl>
   </w:abstractNum>
   <w:abstractNum w:abstractNumId="2" w15:restartNumberingAfterBreak="0">
+    <w:nsid w:val="24267318"/>
+    <w:multiLevelType w:val="hybridMultilevel"/>
+    <w:tmpl w:val="43F204F2"/>
+    <w:lvl w:ilvl="0" w:tplc="70469F3C">
+      <w:start w:val="3"/>
+      <w:numFmt w:val="decimal"/>
+      <w:lvlText w:val="%1."/>
+      <w:lvlJc w:val="left"/>
+      <w:pPr>
+        <w:ind w:left="720" w:hanging="360"/>
+      </w:pPr>
+      <w:rPr>
+        <w:rFonts w:hint="default"/>
+      </w:rPr>
+    </w:lvl>
+    <w:lvl w:ilvl="1" w:tplc="04100019" w:tentative="1">
+      <w:start w:val="1"/>
+      <w:numFmt w:val="lowerLetter"/>
+      <w:lvlText w:val="%2."/>
+      <w:lvlJc w:val="left"/>
+      <w:pPr>
+        <w:ind w:left="1440" w:hanging="360"/>
+      </w:pPr>
+    </w:lvl>
+    <w:lvl w:ilvl="2" w:tplc="0410001B" w:tentative="1">
+      <w:start w:val="1"/>
+      <w:numFmt w:val="lowerRoman"/>
+      <w:lvlText w:val="%3."/>
+      <w:lvlJc w:val="right"/>
+      <w:pPr>
+        <w:ind w:left="2160" w:hanging="180"/>
+      </w:pPr>
+    </w:lvl>
+    <w:lvl w:ilvl="3" w:tplc="0410000F" w:tentative="1">
+      <w:start w:val="1"/>
+      <w:numFmt w:val="decimal"/>
+      <w:lvlText w:val="%4."/>
+      <w:lvlJc w:val="left"/>
+      <w:pPr>
+        <w:ind w:left="2880" w:hanging="360"/>
+      </w:pPr>
+    </w:lvl>
+    <w:lvl w:ilvl="4" w:tplc="04100019" w:tentative="1">
+      <w:start w:val="1"/>
+      <w:numFmt w:val="lowerLetter"/>
+      <w:lvlText w:val="%5."/>
+      <w:lvlJc w:val="left"/>
+      <w:pPr>
+        <w:ind w:left="3600" w:hanging="360"/>
+      </w:pPr>
+    </w:lvl>
+    <w:lvl w:ilvl="5" w:tplc="0410001B" w:tentative="1">
+      <w:start w:val="1"/>
+      <w:numFmt w:val="lowerRoman"/>
+      <w:lvlText w:val="%6."/>
+      <w:lvlJc w:val="right"/>
+      <w:pPr>
+        <w:ind w:left="4320" w:hanging="180"/>
+      </w:pPr>
+    </w:lvl>
+    <w:lvl w:ilvl="6" w:tplc="0410000F" w:tentative="1">
+      <w:start w:val="1"/>
+      <w:numFmt w:val="decimal"/>
+      <w:lvlText w:val="%7."/>
+      <w:lvlJc w:val="left"/>
+      <w:pPr>
+        <w:ind w:left="5040" w:hanging="360"/>
+      </w:pPr>
+    </w:lvl>
+    <w:lvl w:ilvl="7" w:tplc="04100019" w:tentative="1">
+      <w:start w:val="1"/>
+      <w:numFmt w:val="lowerLetter"/>
+      <w:lvlText w:val="%8."/>
+      <w:lvlJc w:val="left"/>
+      <w:pPr>
+        <w:ind w:left="5760" w:hanging="360"/>
+      </w:pPr>
+    </w:lvl>
+    <w:lvl w:ilvl="8" w:tplc="0410001B" w:tentative="1">
+      <w:start w:val="1"/>
+      <w:numFmt w:val="lowerRoman"/>
+      <w:lvlText w:val="%9."/>
+      <w:lvlJc w:val="right"/>
+      <w:pPr>
+        <w:ind w:left="6480" w:hanging="180"/>
+      </w:pPr>
+    </w:lvl>
+  </w:abstractNum>
+  <w:abstractNum w:abstractNumId="3" w15:restartNumberingAfterBreak="0">
     <w:nsid w:val="2F1318D6"/>
     <w:multiLevelType w:val="hybridMultilevel"/>
     <w:tmpl w:val="1D940902"/>
@@ -990,10 +1079,10 @@
       </w:pPr>
     </w:lvl>
   </w:abstractNum>
-  <w:abstractNum w:abstractNumId="3" w15:restartNumberingAfterBreak="0">
+  <w:abstractNum w:abstractNumId="4" w15:restartNumberingAfterBreak="0">
     <w:nsid w:val="46364DE2"/>
     <w:multiLevelType w:val="hybridMultilevel"/>
-    <w:tmpl w:val="54B63508"/>
+    <w:tmpl w:val="2C60E3EC"/>
     <w:lvl w:ilvl="0" w:tplc="2CBEF444">
       <w:start w:val="7"/>
       <w:numFmt w:val="decimal"/>
@@ -1079,7 +1168,7 @@
       </w:pPr>
     </w:lvl>
   </w:abstractNum>
-  <w:abstractNum w:abstractNumId="4" w15:restartNumberingAfterBreak="0">
+  <w:abstractNum w:abstractNumId="5" w15:restartNumberingAfterBreak="0">
     <w:nsid w:val="4A183E19"/>
     <w:multiLevelType w:val="hybridMultilevel"/>
     <w:tmpl w:val="1708CC78"/>
@@ -1168,7 +1257,7 @@
       </w:pPr>
     </w:lvl>
   </w:abstractNum>
-  <w:abstractNum w:abstractNumId="5" w15:restartNumberingAfterBreak="0">
+  <w:abstractNum w:abstractNumId="6" w15:restartNumberingAfterBreak="0">
     <w:nsid w:val="4AA559CA"/>
     <w:multiLevelType w:val="hybridMultilevel"/>
     <w:tmpl w:val="C65E7E62"/>
@@ -1257,7 +1346,185 @@
       </w:pPr>
     </w:lvl>
   </w:abstractNum>
-  <w:abstractNum w:abstractNumId="6" w15:restartNumberingAfterBreak="0">
+  <w:abstractNum w:abstractNumId="7" w15:restartNumberingAfterBreak="0">
+    <w:nsid w:val="4CDB4283"/>
+    <w:multiLevelType w:val="hybridMultilevel"/>
+    <w:tmpl w:val="CFA0D424"/>
+    <w:lvl w:ilvl="0" w:tplc="38207472">
+      <w:start w:val="2"/>
+      <w:numFmt w:val="decimal"/>
+      <w:lvlText w:val="%1."/>
+      <w:lvlJc w:val="left"/>
+      <w:pPr>
+        <w:ind w:left="720" w:hanging="360"/>
+      </w:pPr>
+      <w:rPr>
+        <w:rFonts w:hint="default"/>
+      </w:rPr>
+    </w:lvl>
+    <w:lvl w:ilvl="1" w:tplc="04100019" w:tentative="1">
+      <w:start w:val="1"/>
+      <w:numFmt w:val="lowerLetter"/>
+      <w:lvlText w:val="%2."/>
+      <w:lvlJc w:val="left"/>
+      <w:pPr>
+        <w:ind w:left="1440" w:hanging="360"/>
+      </w:pPr>
+    </w:lvl>
+    <w:lvl w:ilvl="2" w:tplc="0410001B" w:tentative="1">
+      <w:start w:val="1"/>
+      <w:numFmt w:val="lowerRoman"/>
+      <w:lvlText w:val="%3."/>
+      <w:lvlJc w:val="right"/>
+      <w:pPr>
+        <w:ind w:left="2160" w:hanging="180"/>
+      </w:pPr>
+    </w:lvl>
+    <w:lvl w:ilvl="3" w:tplc="0410000F" w:tentative="1">
+      <w:start w:val="1"/>
+      <w:numFmt w:val="decimal"/>
+      <w:lvlText w:val="%4."/>
+      <w:lvlJc w:val="left"/>
+      <w:pPr>
+        <w:ind w:left="2880" w:hanging="360"/>
+      </w:pPr>
+    </w:lvl>
+    <w:lvl w:ilvl="4" w:tplc="04100019" w:tentative="1">
+      <w:start w:val="1"/>
+      <w:numFmt w:val="lowerLetter"/>
+      <w:lvlText w:val="%5."/>
+      <w:lvlJc w:val="left"/>
+      <w:pPr>
+        <w:ind w:left="3600" w:hanging="360"/>
+      </w:pPr>
+    </w:lvl>
+    <w:lvl w:ilvl="5" w:tplc="0410001B" w:tentative="1">
+      <w:start w:val="1"/>
+      <w:numFmt w:val="lowerRoman"/>
+      <w:lvlText w:val="%6."/>
+      <w:lvlJc w:val="right"/>
+      <w:pPr>
+        <w:ind w:left="4320" w:hanging="180"/>
+      </w:pPr>
+    </w:lvl>
+    <w:lvl w:ilvl="6" w:tplc="0410000F" w:tentative="1">
+      <w:start w:val="1"/>
+      <w:numFmt w:val="decimal"/>
+      <w:lvlText w:val="%7."/>
+      <w:lvlJc w:val="left"/>
+      <w:pPr>
+        <w:ind w:left="5040" w:hanging="360"/>
+      </w:pPr>
+    </w:lvl>
+    <w:lvl w:ilvl="7" w:tplc="04100019" w:tentative="1">
+      <w:start w:val="1"/>
+      <w:numFmt w:val="lowerLetter"/>
+      <w:lvlText w:val="%8."/>
+      <w:lvlJc w:val="left"/>
+      <w:pPr>
+        <w:ind w:left="5760" w:hanging="360"/>
+      </w:pPr>
+    </w:lvl>
+    <w:lvl w:ilvl="8" w:tplc="0410001B" w:tentative="1">
+      <w:start w:val="1"/>
+      <w:numFmt w:val="lowerRoman"/>
+      <w:lvlText w:val="%9."/>
+      <w:lvlJc w:val="right"/>
+      <w:pPr>
+        <w:ind w:left="6480" w:hanging="180"/>
+      </w:pPr>
+    </w:lvl>
+  </w:abstractNum>
+  <w:abstractNum w:abstractNumId="8" w15:restartNumberingAfterBreak="0">
+    <w:nsid w:val="54005853"/>
+    <w:multiLevelType w:val="hybridMultilevel"/>
+    <w:tmpl w:val="7A5A5820"/>
+    <w:lvl w:ilvl="0" w:tplc="B510BE5E">
+      <w:start w:val="6"/>
+      <w:numFmt w:val="decimal"/>
+      <w:lvlText w:val="%1."/>
+      <w:lvlJc w:val="left"/>
+      <w:pPr>
+        <w:ind w:left="720" w:hanging="360"/>
+      </w:pPr>
+      <w:rPr>
+        <w:rFonts w:hint="default"/>
+      </w:rPr>
+    </w:lvl>
+    <w:lvl w:ilvl="1" w:tplc="04100019" w:tentative="1">
+      <w:start w:val="1"/>
+      <w:numFmt w:val="lowerLetter"/>
+      <w:lvlText w:val="%2."/>
+      <w:lvlJc w:val="left"/>
+      <w:pPr>
+        <w:ind w:left="1440" w:hanging="360"/>
+      </w:pPr>
+    </w:lvl>
+    <w:lvl w:ilvl="2" w:tplc="0410001B" w:tentative="1">
+      <w:start w:val="1"/>
+      <w:numFmt w:val="lowerRoman"/>
+      <w:lvlText w:val="%3."/>
+      <w:lvlJc w:val="right"/>
+      <w:pPr>
+        <w:ind w:left="2160" w:hanging="180"/>
+      </w:pPr>
+    </w:lvl>
+    <w:lvl w:ilvl="3" w:tplc="0410000F" w:tentative="1">
+      <w:start w:val="1"/>
+      <w:numFmt w:val="decimal"/>
+      <w:lvlText w:val="%4."/>
+      <w:lvlJc w:val="left"/>
+      <w:pPr>
+        <w:ind w:left="2880" w:hanging="360"/>
+      </w:pPr>
+    </w:lvl>
+    <w:lvl w:ilvl="4" w:tplc="04100019" w:tentative="1">
+      <w:start w:val="1"/>
+      <w:numFmt w:val="lowerLetter"/>
+      <w:lvlText w:val="%5."/>
+      <w:lvlJc w:val="left"/>
+      <w:pPr>
+        <w:ind w:left="3600" w:hanging="360"/>
+      </w:pPr>
+    </w:lvl>
+    <w:lvl w:ilvl="5" w:tplc="0410001B" w:tentative="1">
+      <w:start w:val="1"/>
+      <w:numFmt w:val="lowerRoman"/>
+      <w:lvlText w:val="%6."/>
+      <w:lvlJc w:val="right"/>
+      <w:pPr>
+        <w:ind w:left="4320" w:hanging="180"/>
+      </w:pPr>
+    </w:lvl>
+    <w:lvl w:ilvl="6" w:tplc="0410000F" w:tentative="1">
+      <w:start w:val="1"/>
+      <w:numFmt w:val="decimal"/>
+      <w:lvlText w:val="%7."/>
+      <w:lvlJc w:val="left"/>
+      <w:pPr>
+        <w:ind w:left="5040" w:hanging="360"/>
+      </w:pPr>
+    </w:lvl>
+    <w:lvl w:ilvl="7" w:tplc="04100019" w:tentative="1">
+      <w:start w:val="1"/>
+      <w:numFmt w:val="lowerLetter"/>
+      <w:lvlText w:val="%8."/>
+      <w:lvlJc w:val="left"/>
+      <w:pPr>
+        <w:ind w:left="5760" w:hanging="360"/>
+      </w:pPr>
+    </w:lvl>
+    <w:lvl w:ilvl="8" w:tplc="0410001B" w:tentative="1">
+      <w:start w:val="1"/>
+      <w:numFmt w:val="lowerRoman"/>
+      <w:lvlText w:val="%9."/>
+      <w:lvlJc w:val="right"/>
+      <w:pPr>
+        <w:ind w:left="6480" w:hanging="180"/>
+      </w:pPr>
+    </w:lvl>
+  </w:abstractNum>
+  <w:abstractNum w:abstractNumId="9" w15:restartNumberingAfterBreak="0">
     <w:nsid w:val="5C3076BC"/>
     <w:multiLevelType w:val="hybridMultilevel"/>
     <w:tmpl w:val="A0AEA814"/>
@@ -1346,7 +1613,7 @@
       </w:pPr>
     </w:lvl>
   </w:abstractNum>
-  <w:abstractNum w:abstractNumId="7" w15:restartNumberingAfterBreak="0">
+  <w:abstractNum w:abstractNumId="10" w15:restartNumberingAfterBreak="0">
     <w:nsid w:val="61AA7D0B"/>
     <w:multiLevelType w:val="hybridMultilevel"/>
     <w:tmpl w:val="CD163A60"/>
@@ -1435,7 +1702,7 @@
       </w:pPr>
     </w:lvl>
   </w:abstractNum>
-  <w:abstractNum w:abstractNumId="8" w15:restartNumberingAfterBreak="0">
+  <w:abstractNum w:abstractNumId="11" w15:restartNumberingAfterBreak="0">
     <w:nsid w:val="649570FC"/>
     <w:multiLevelType w:val="hybridMultilevel"/>
     <w:tmpl w:val="921CB94C"/>
@@ -1524,7 +1791,7 @@
       </w:pPr>
     </w:lvl>
   </w:abstractNum>
-  <w:abstractNum w:abstractNumId="9" w15:restartNumberingAfterBreak="0">
+  <w:abstractNum w:abstractNumId="12" w15:restartNumberingAfterBreak="0">
     <w:nsid w:val="65DE52D4"/>
     <w:multiLevelType w:val="hybridMultilevel"/>
     <w:tmpl w:val="1B34E052"/>
@@ -1610,35 +1877,136 @@
       </w:pPr>
     </w:lvl>
   </w:abstractNum>
+  <w:abstractNum w:abstractNumId="13" w15:restartNumberingAfterBreak="0">
+    <w:nsid w:val="785F27E5"/>
+    <w:multiLevelType w:val="hybridMultilevel"/>
+    <w:tmpl w:val="90022682"/>
+    <w:lvl w:ilvl="0" w:tplc="BD387FA8">
+      <w:start w:val="4"/>
+      <w:numFmt w:val="decimal"/>
+      <w:lvlText w:val="%1."/>
+      <w:lvlJc w:val="left"/>
+      <w:pPr>
+        <w:ind w:left="720" w:hanging="360"/>
+      </w:pPr>
+      <w:rPr>
+        <w:rFonts w:hint="default"/>
+      </w:rPr>
+    </w:lvl>
+    <w:lvl w:ilvl="1" w:tplc="04100019" w:tentative="1">
+      <w:start w:val="1"/>
+      <w:numFmt w:val="lowerLetter"/>
+      <w:lvlText w:val="%2."/>
+      <w:lvlJc w:val="left"/>
+      <w:pPr>
+        <w:ind w:left="1440" w:hanging="360"/>
+      </w:pPr>
+    </w:lvl>
+    <w:lvl w:ilvl="2" w:tplc="0410001B" w:tentative="1">
+      <w:start w:val="1"/>
+      <w:numFmt w:val="lowerRoman"/>
+      <w:lvlText w:val="%3."/>
+      <w:lvlJc w:val="right"/>
+      <w:pPr>
+        <w:ind w:left="2160" w:hanging="180"/>
+      </w:pPr>
+    </w:lvl>
+    <w:lvl w:ilvl="3" w:tplc="0410000F" w:tentative="1">
+      <w:start w:val="1"/>
+      <w:numFmt w:val="decimal"/>
+      <w:lvlText w:val="%4."/>
+      <w:lvlJc w:val="left"/>
+      <w:pPr>
+        <w:ind w:left="2880" w:hanging="360"/>
+      </w:pPr>
+    </w:lvl>
+    <w:lvl w:ilvl="4" w:tplc="04100019" w:tentative="1">
+      <w:start w:val="1"/>
+      <w:numFmt w:val="lowerLetter"/>
+      <w:lvlText w:val="%5."/>
+      <w:lvlJc w:val="left"/>
+      <w:pPr>
+        <w:ind w:left="3600" w:hanging="360"/>
+      </w:pPr>
+    </w:lvl>
+    <w:lvl w:ilvl="5" w:tplc="0410001B" w:tentative="1">
+      <w:start w:val="1"/>
+      <w:numFmt w:val="lowerRoman"/>
+      <w:lvlText w:val="%6."/>
+      <w:lvlJc w:val="right"/>
+      <w:pPr>
+        <w:ind w:left="4320" w:hanging="180"/>
+      </w:pPr>
+    </w:lvl>
+    <w:lvl w:ilvl="6" w:tplc="0410000F" w:tentative="1">
+      <w:start w:val="1"/>
+      <w:numFmt w:val="decimal"/>
+      <w:lvlText w:val="%7."/>
+      <w:lvlJc w:val="left"/>
+      <w:pPr>
+        <w:ind w:left="5040" w:hanging="360"/>
+      </w:pPr>
+    </w:lvl>
+    <w:lvl w:ilvl="7" w:tplc="04100019" w:tentative="1">
+      <w:start w:val="1"/>
+      <w:numFmt w:val="lowerLetter"/>
+      <w:lvlText w:val="%8."/>
+      <w:lvlJc w:val="left"/>
+      <w:pPr>
+        <w:ind w:left="5760" w:hanging="360"/>
+      </w:pPr>
+    </w:lvl>
+    <w:lvl w:ilvl="8" w:tplc="0410001B" w:tentative="1">
+      <w:start w:val="1"/>
+      <w:numFmt w:val="lowerRoman"/>
+      <w:lvlText w:val="%9."/>
+      <w:lvlJc w:val="right"/>
+      <w:pPr>
+        <w:ind w:left="6480" w:hanging="180"/>
+      </w:pPr>
+    </w:lvl>
+  </w:abstractNum>
   <w:num w:numId="1">
-    <w:abstractNumId w:val="9"/>
+    <w:abstractNumId w:val="12"/>
   </w:num>
   <w:num w:numId="2">
     <w:abstractNumId w:val="1"/>
   </w:num>
   <w:num w:numId="3">
-    <w:abstractNumId w:val="8"/>
+    <w:abstractNumId w:val="11"/>
   </w:num>
   <w:num w:numId="4">
-    <w:abstractNumId w:val="7"/>
+    <w:abstractNumId w:val="10"/>
   </w:num>
   <w:num w:numId="5">
-    <w:abstractNumId w:val="4"/>
+    <w:abstractNumId w:val="5"/>
   </w:num>
   <w:num w:numId="6">
-    <w:abstractNumId w:val="6"/>
+    <w:abstractNumId w:val="9"/>
   </w:num>
   <w:num w:numId="7">
     <w:abstractNumId w:val="0"/>
   </w:num>
   <w:num w:numId="8">
+    <w:abstractNumId w:val="3"/>
+  </w:num>
+  <w:num w:numId="9">
+    <w:abstractNumId w:val="6"/>
+  </w:num>
+  <w:num w:numId="10">
+    <w:abstractNumId w:val="4"/>
+  </w:num>
+  <w:num w:numId="11">
+    <w:abstractNumId w:val="7"/>
+  </w:num>
+  <w:num w:numId="12">
     <w:abstractNumId w:val="2"/>
   </w:num>
-  <w:num w:numId="9">
-    <w:abstractNumId w:val="5"/>
+  <w:num w:numId="13">
+    <w:abstractNumId w:val="13"/>
   </w:num>
-  <w:num w:numId="10">
-    <w:abstractNumId w:val="3"/>
+  <w:num w:numId="14">
+    <w:abstractNumId w:val="8"/>
   </w:num>
 </w:numbering>
 </file>

</xml_diff>

<commit_message>
Modifica CamelCase degli UCs (World + VisualParadigm)
Modifiche CamelCase:
- Attuate modifiche ai documenti world dei casi d'uso.
- Attuate modifiche al file Eat&ReorderProject VisualParadigm
</commit_message>
<xml_diff>
--- a/Documents/Eat&Reorder - Use Cases documents/UC RFU Gestione Utente/RFU2 - Login.docx
+++ b/Documents/Eat&Reorder - Use Cases documents/UC RFU Gestione Utente/RFU2 - Login.docx
@@ -111,7 +111,6 @@
                 <w:bCs/>
               </w:rPr>
             </w:pPr>
-            <w:proofErr w:type="spellStart"/>
             <w:r>
               <w:rPr>
                 <w:b/>
@@ -119,7 +118,6 @@
               </w:rPr>
               <w:t>UtenteRegistrato</w:t>
             </w:r>
-            <w:proofErr w:type="spellEnd"/>
           </w:p>
         </w:tc>
       </w:tr>
@@ -164,23 +162,7 @@
                 <w:b/>
                 <w:bCs/>
               </w:rPr>
-              <w:t>L’</w:t>
-            </w:r>
-            <w:proofErr w:type="spellStart"/>
-            <w:r>
-              <w:rPr>
-                <w:b/>
-                <w:bCs/>
-              </w:rPr>
-              <w:t>UtenteRegistrato</w:t>
-            </w:r>
-            <w:proofErr w:type="spellEnd"/>
-            <w:r>
-              <w:rPr>
-                <w:b/>
-                <w:bCs/>
-              </w:rPr>
-              <w:t xml:space="preserve"> deve essere registrato al sistema</w:t>
+              <w:t>L’UtenteRegistrato deve essere registrato al sistema</w:t>
             </w:r>
           </w:p>
           <w:p>
@@ -195,23 +177,7 @@
                 <w:b/>
                 <w:bCs/>
               </w:rPr>
-              <w:t>L’</w:t>
-            </w:r>
-            <w:proofErr w:type="spellStart"/>
-            <w:r>
-              <w:rPr>
-                <w:b/>
-                <w:bCs/>
-              </w:rPr>
-              <w:t>UtenteRegistrato</w:t>
-            </w:r>
-            <w:proofErr w:type="spellEnd"/>
-            <w:r>
-              <w:rPr>
-                <w:b/>
-                <w:bCs/>
-              </w:rPr>
-              <w:t xml:space="preserve"> non deve essere già loggato al sistema</w:t>
+              <w:t>L’UtenteRegistrato non deve essere già loggato al sistema</w:t>
             </w:r>
           </w:p>
         </w:tc>
@@ -337,29 +303,13 @@
               </w:numPr>
             </w:pPr>
             <w:r>
-              <w:t>L’</w:t>
-            </w:r>
-            <w:proofErr w:type="spellStart"/>
-            <w:r>
-              <w:t>UtenteRegistrato</w:t>
-            </w:r>
-            <w:proofErr w:type="spellEnd"/>
-            <w:r>
-              <w:t xml:space="preserve"> inserisce </w:t>
+              <w:t xml:space="preserve">L’UtenteRegistrato inserisce </w:t>
             </w:r>
             <w:r>
               <w:t>email e password nel</w:t>
             </w:r>
             <w:r>
-              <w:t xml:space="preserve"> </w:t>
-            </w:r>
-            <w:proofErr w:type="spellStart"/>
-            <w:r>
-              <w:t>form</w:t>
-            </w:r>
-            <w:proofErr w:type="spellEnd"/>
-            <w:r>
-              <w:t xml:space="preserve"> di login.</w:t>
+              <w:t xml:space="preserve"> form di login.</w:t>
             </w:r>
           </w:p>
           <w:p>
@@ -373,11 +323,9 @@
             <w:r>
               <w:t>L’</w:t>
             </w:r>
-            <w:proofErr w:type="spellStart"/>
             <w:r>
               <w:t>UtenteRegistrato</w:t>
             </w:r>
-            <w:proofErr w:type="spellEnd"/>
             <w:r>
               <w:t xml:space="preserve"> risulta loggato nel sistema.</w:t>
             </w:r>
@@ -396,23 +344,7 @@
               </w:numPr>
             </w:pPr>
             <w:r>
-              <w:t>Il sistema mostra all’</w:t>
-            </w:r>
-            <w:proofErr w:type="spellStart"/>
-            <w:r>
-              <w:t>UtenteRegistrato</w:t>
-            </w:r>
-            <w:proofErr w:type="spellEnd"/>
-            <w:r>
-              <w:t xml:space="preserve"> il </w:t>
-            </w:r>
-            <w:proofErr w:type="spellStart"/>
-            <w:r>
-              <w:t>form</w:t>
-            </w:r>
-            <w:proofErr w:type="spellEnd"/>
-            <w:r>
-              <w:t xml:space="preserve"> per il login.</w:t>
+              <w:t>Il sistema mostra all’UtenteRegistrato il form per il login.</w:t>
             </w:r>
           </w:p>
           <w:p>
@@ -498,7 +430,6 @@
               </w:rPr>
               <w:t>L’</w:t>
             </w:r>
-            <w:proofErr w:type="spellStart"/>
             <w:r>
               <w:rPr>
                 <w:b/>
@@ -506,22 +437,12 @@
               </w:rPr>
               <w:t>UtenteRegistrato</w:t>
             </w:r>
-            <w:proofErr w:type="spellEnd"/>
-            <w:r>
-              <w:rPr>
-                <w:b/>
-                <w:bCs/>
-              </w:rPr>
-              <w:t xml:space="preserve"> ha effettuato con successo il login al s</w:t>
-            </w:r>
-            <w:bookmarkStart w:id="0" w:name="_GoBack"/>
-            <w:bookmarkEnd w:id="0"/>
-            <w:r>
-              <w:rPr>
-                <w:b/>
-                <w:bCs/>
-              </w:rPr>
-              <w:t>istema</w:t>
+            <w:r>
+              <w:rPr>
+                <w:b/>
+                <w:bCs/>
+              </w:rPr>
+              <w:t xml:space="preserve"> ha effettuato con successo il login al sistema</w:t>
             </w:r>
           </w:p>
         </w:tc>
@@ -569,7 +490,6 @@
               </w:rPr>
               <w:t>L’</w:t>
             </w:r>
-            <w:proofErr w:type="spellStart"/>
             <w:r>
               <w:rPr>
                 <w:b/>
@@ -577,7 +497,6 @@
               </w:rPr>
               <w:t>UtenteRegistrato</w:t>
             </w:r>
-            <w:proofErr w:type="spellEnd"/>
             <w:r>
               <w:rPr>
                 <w:b/>
@@ -590,23 +509,16 @@
                 <w:b/>
                 <w:bCs/>
               </w:rPr>
-              <w:t xml:space="preserve">nel </w:t>
-            </w:r>
-            <w:proofErr w:type="spellStart"/>
-            <w:r>
-              <w:rPr>
-                <w:b/>
-                <w:bCs/>
-              </w:rPr>
-              <w:t>form</w:t>
-            </w:r>
-            <w:proofErr w:type="spellEnd"/>
-            <w:r>
-              <w:rPr>
-                <w:b/>
-                <w:bCs/>
-              </w:rPr>
-              <w:t xml:space="preserve"> di login;</w:t>
+              <w:t>nel form di l</w:t>
+            </w:r>
+            <w:bookmarkStart w:id="0" w:name="_GoBack"/>
+            <w:bookmarkEnd w:id="0"/>
+            <w:r>
+              <w:rPr>
+                <w:b/>
+                <w:bCs/>
+              </w:rPr>
+              <w:t>ogin;</w:t>
             </w:r>
           </w:p>
           <w:p>
@@ -634,7 +546,6 @@
               <w:rPr>
                 <w:b/>
                 <w:bCs/>
-                <w:u w:val="single"/>
               </w:rPr>
               <w:t>registrato</w:t>
             </w:r>
@@ -650,23 +561,7 @@
                 <w:b/>
                 <w:bCs/>
               </w:rPr>
-              <w:t xml:space="preserve"> (</w:t>
-            </w:r>
-            <w:proofErr w:type="spellStart"/>
-            <w:r>
-              <w:rPr>
-                <w:b/>
-                <w:bCs/>
-              </w:rPr>
-              <w:t>UtenteNonRegistrato</w:t>
-            </w:r>
-            <w:proofErr w:type="spellEnd"/>
-            <w:r>
-              <w:rPr>
-                <w:b/>
-                <w:bCs/>
-              </w:rPr>
-              <w:t>)</w:t>
+              <w:t xml:space="preserve"> (UtenteNonRegistrato)</w:t>
             </w:r>
             <w:r>
               <w:rPr>

</xml_diff>

<commit_message>
Rivisti gli SD della gestione utenza
</commit_message>
<xml_diff>
--- a/Documents/Eat&Reorder - Use Cases documents/UC RFU Gestione Utente/RFU2 - Login.docx
+++ b/Documents/Eat&Reorder - Use Cases documents/UC RFU Gestione Utente/RFU2 - Login.docx
@@ -116,7 +116,6 @@
                 <w:bCs/>
               </w:rPr>
             </w:pPr>
-            <w:proofErr w:type="spellStart"/>
             <w:r>
               <w:rPr>
                 <w:b/>
@@ -124,7 +123,6 @@
               </w:rPr>
               <w:t>UtenteRegistrato</w:t>
             </w:r>
-            <w:proofErr w:type="spellEnd"/>
           </w:p>
         </w:tc>
       </w:tr>
@@ -172,23 +170,7 @@
                 <w:b/>
                 <w:bCs/>
               </w:rPr>
-              <w:t>L’</w:t>
-            </w:r>
-            <w:proofErr w:type="spellStart"/>
-            <w:r>
-              <w:rPr>
-                <w:b/>
-                <w:bCs/>
-              </w:rPr>
-              <w:t>UtenteRegistrato</w:t>
-            </w:r>
-            <w:proofErr w:type="spellEnd"/>
-            <w:r>
-              <w:rPr>
-                <w:b/>
-                <w:bCs/>
-              </w:rPr>
-              <w:t xml:space="preserve"> non </w:t>
+              <w:t xml:space="preserve">L’UtenteRegistrato non </w:t>
             </w:r>
             <w:r>
               <w:rPr>
@@ -224,23 +206,7 @@
                 <w:b/>
                 <w:bCs/>
               </w:rPr>
-              <w:t>L’</w:t>
-            </w:r>
-            <w:proofErr w:type="spellStart"/>
-            <w:r>
-              <w:rPr>
-                <w:b/>
-                <w:bCs/>
-              </w:rPr>
-              <w:t>UtenteRegistrato</w:t>
-            </w:r>
-            <w:proofErr w:type="spellEnd"/>
-            <w:r>
-              <w:rPr>
-                <w:b/>
-                <w:bCs/>
-              </w:rPr>
-              <w:t xml:space="preserve"> si trova sulla pagina di login del sistema</w:t>
+              <w:t>L’UtenteRegistrato si trova sulla pagina di login del sistema</w:t>
             </w:r>
           </w:p>
         </w:tc>
@@ -359,29 +325,18 @@
               <w:ind w:left="374"/>
             </w:pPr>
             <w:r>
-              <w:t>L’</w:t>
-            </w:r>
-            <w:proofErr w:type="spellStart"/>
-            <w:r>
-              <w:t>UtenteRegistrato</w:t>
-            </w:r>
-            <w:proofErr w:type="spellEnd"/>
-            <w:r>
-              <w:t xml:space="preserve"> inserisce </w:t>
-            </w:r>
-            <w:r>
-              <w:t>e-mail</w:t>
-            </w:r>
-            <w:r>
-              <w:t xml:space="preserve"> e password nel </w:t>
-            </w:r>
-            <w:proofErr w:type="spellStart"/>
-            <w:r>
-              <w:t>form</w:t>
-            </w:r>
-            <w:proofErr w:type="spellEnd"/>
-            <w:r>
-              <w:t xml:space="preserve"> di login</w:t>
+              <w:t xml:space="preserve">L’UtenteRegistrato inserisce </w:t>
+            </w:r>
+            <w:r>
+              <w:t>e</w:t>
+            </w:r>
+            <w:bookmarkStart w:id="0" w:name="_GoBack"/>
+            <w:bookmarkEnd w:id="0"/>
+            <w:r>
+              <w:t>mail</w:t>
+            </w:r>
+            <w:r>
+              <w:t xml:space="preserve"> e password nel form di login</w:t>
             </w:r>
           </w:p>
         </w:tc>
@@ -515,7 +470,6 @@
               </w:rPr>
               <w:t>L’</w:t>
             </w:r>
-            <w:proofErr w:type="spellStart"/>
             <w:r>
               <w:rPr>
                 <w:b/>
@@ -523,7 +477,6 @@
               </w:rPr>
               <w:t>UtenteRegistrato</w:t>
             </w:r>
-            <w:proofErr w:type="spellEnd"/>
             <w:r>
               <w:rPr>
                 <w:b/>
@@ -574,15 +527,7 @@
               <w:t xml:space="preserve">. Il sistema verifica che </w:t>
             </w:r>
             <w:r>
-              <w:t xml:space="preserve">i dati inseriti non corrispondano ai dati di un </w:t>
-            </w:r>
-            <w:proofErr w:type="spellStart"/>
-            <w:r>
-              <w:t>UtenteRegistrato</w:t>
-            </w:r>
-            <w:proofErr w:type="spellEnd"/>
-            <w:r>
-              <w:t xml:space="preserve"> già esistente nel sistema</w:t>
+              <w:t>i dati inseriti non corrispondano ai dati di un UtenteRegistrato già esistente nel sistema</w:t>
             </w:r>
             <w:r>
               <w:t>.</w:t>
@@ -599,15 +544,7 @@
               <w:t xml:space="preserve">. Il sistema visualizza un messaggio di errore indicando che </w:t>
             </w:r>
             <w:r>
-              <w:t xml:space="preserve">i dati inseriti non sono associati ad alcun </w:t>
-            </w:r>
-            <w:proofErr w:type="spellStart"/>
-            <w:r>
-              <w:t>UtenteRegistrato</w:t>
-            </w:r>
-            <w:proofErr w:type="spellEnd"/>
-            <w:r>
-              <w:t>.</w:t>
+              <w:t>i dati inseriti non sono associati ad alcun UtenteRegistrato.</w:t>
             </w:r>
           </w:p>
           <w:p>
@@ -656,7 +593,6 @@
               </w:rPr>
               <w:t xml:space="preserve">– </w:t>
             </w:r>
-            <w:proofErr w:type="spellStart"/>
             <w:r>
               <w:rPr>
                 <w:b/>
@@ -664,9 +600,6 @@
               </w:rPr>
               <w:t>LoginErrato</w:t>
             </w:r>
-            <w:bookmarkStart w:id="0" w:name="_GoBack"/>
-            <w:bookmarkEnd w:id="0"/>
-            <w:proofErr w:type="spellEnd"/>
           </w:p>
           <w:p/>
           <w:p>
@@ -755,7 +688,6 @@
               </w:rPr>
               <w:t xml:space="preserve"> </w:t>
             </w:r>
-            <w:proofErr w:type="spellStart"/>
             <w:r>
               <w:rPr>
                 <w:b/>
@@ -763,7 +695,6 @@
               </w:rPr>
               <w:t>UtenteBannato</w:t>
             </w:r>
-            <w:proofErr w:type="spellEnd"/>
           </w:p>
         </w:tc>
       </w:tr>

</xml_diff>